<commit_message>
Added 2D weave wizard exercise
</commit_message>
<xml_diff>
--- a/PurdueTexGen Workshop Agenda.docx
+++ b/PurdueTexGen Workshop Agenda.docx
@@ -764,6 +764,28 @@
     </w:p>
     <w:p>
       <w:pPr>
+        <w:pStyle w:val="ListParagraph"/>
+        <w:numPr>
+          <w:ilvl w:val="0"/>
+          <w:numId w:val="7"/>
+        </w:numPr>
+        <w:rPr>
+          <w:sz w:val="28"/>
+          <w:szCs w:val="28"/>
+        </w:rPr>
+      </w:pPr>
+      <w:r>
+        <w:rPr>
+          <w:sz w:val="28"/>
+          <w:szCs w:val="28"/>
+        </w:rPr>
+        <w:t>2D weave exercise</w:t>
+      </w:r>
+      <w:bookmarkStart w:id="4" w:name="_GoBack"/>
+      <w:bookmarkEnd w:id="4"/>
+    </w:p>
+    <w:p>
+      <w:pPr>
         <w:rPr>
           <w:sz w:val="28"/>
           <w:szCs w:val="28"/>
@@ -883,7 +905,7 @@
         </w:rPr>
         <w:t xml:space="preserve">ntroduction to the </w:t>
       </w:r>
-      <w:commentRangeStart w:id="4"/>
+      <w:commentRangeStart w:id="5"/>
       <w:r>
         <w:rPr>
           <w:sz w:val="28"/>
@@ -891,12 +913,12 @@
         </w:rPr>
         <w:t>Python scripting API</w:t>
       </w:r>
-      <w:commentRangeEnd w:id="4"/>
+      <w:commentRangeEnd w:id="5"/>
       <w:r>
         <w:rPr>
           <w:rStyle w:val="CommentReference"/>
         </w:rPr>
-        <w:commentReference w:id="4"/>
+        <w:commentReference w:id="5"/>
       </w:r>
     </w:p>
     <w:p>
@@ -966,6 +988,7 @@
           <w:sz w:val="28"/>
           <w:szCs w:val="28"/>
         </w:rPr>
+        <w:lastRenderedPageBreak/>
         <w:t>C</w:t>
       </w:r>
       <w:r>
@@ -1084,7 +1107,7 @@
       </w:r>
     </w:p>
   </w:comment>
-  <w:comment w:id="4" w:author="Louise Brown" w:date="2019-10-11T15:37:00Z" w:initials="LB">
+  <w:comment w:id="5" w:author="Louise Brown" w:date="2019-10-11T15:37:00Z" w:initials="LB">
     <w:p>
       <w:pPr>
         <w:pStyle w:val="CommentText"/>
@@ -1110,8 +1133,6 @@
       <w:r>
         <w:t>eg</w:t>
       </w:r>
-      <w:bookmarkStart w:id="5" w:name="_GoBack"/>
-      <w:bookmarkEnd w:id="5"/>
       <w:proofErr w:type="spellEnd"/>
     </w:p>
   </w:comment>
@@ -1416,6 +1437,119 @@
     </w:lvl>
   </w:abstractNum>
   <w:abstractNum w:abstractNumId="3" w15:restartNumberingAfterBreak="0">
+    <w:nsid w:val="41366434"/>
+    <w:multiLevelType w:val="hybridMultilevel"/>
+    <w:tmpl w:val="E95C0750"/>
+    <w:lvl w:ilvl="0" w:tplc="08090001">
+      <w:start w:val="1"/>
+      <w:numFmt w:val="bullet"/>
+      <w:lvlText w:val=""/>
+      <w:lvlJc w:val="left"/>
+      <w:pPr>
+        <w:ind w:left="720" w:hanging="360"/>
+      </w:pPr>
+      <w:rPr>
+        <w:rFonts w:ascii="Symbol" w:hAnsi="Symbol" w:hint="default"/>
+      </w:rPr>
+    </w:lvl>
+    <w:lvl w:ilvl="1" w:tplc="08090003" w:tentative="1">
+      <w:start w:val="1"/>
+      <w:numFmt w:val="bullet"/>
+      <w:lvlText w:val="o"/>
+      <w:lvlJc w:val="left"/>
+      <w:pPr>
+        <w:ind w:left="1440" w:hanging="360"/>
+      </w:pPr>
+      <w:rPr>
+        <w:rFonts w:ascii="Courier New" w:hAnsi="Courier New" w:cs="Courier New" w:hint="default"/>
+      </w:rPr>
+    </w:lvl>
+    <w:lvl w:ilvl="2" w:tplc="08090005" w:tentative="1">
+      <w:start w:val="1"/>
+      <w:numFmt w:val="bullet"/>
+      <w:lvlText w:val=""/>
+      <w:lvlJc w:val="left"/>
+      <w:pPr>
+        <w:ind w:left="2160" w:hanging="360"/>
+      </w:pPr>
+      <w:rPr>
+        <w:rFonts w:ascii="Wingdings" w:hAnsi="Wingdings" w:hint="default"/>
+      </w:rPr>
+    </w:lvl>
+    <w:lvl w:ilvl="3" w:tplc="08090001" w:tentative="1">
+      <w:start w:val="1"/>
+      <w:numFmt w:val="bullet"/>
+      <w:lvlText w:val=""/>
+      <w:lvlJc w:val="left"/>
+      <w:pPr>
+        <w:ind w:left="2880" w:hanging="360"/>
+      </w:pPr>
+      <w:rPr>
+        <w:rFonts w:ascii="Symbol" w:hAnsi="Symbol" w:hint="default"/>
+      </w:rPr>
+    </w:lvl>
+    <w:lvl w:ilvl="4" w:tplc="08090003" w:tentative="1">
+      <w:start w:val="1"/>
+      <w:numFmt w:val="bullet"/>
+      <w:lvlText w:val="o"/>
+      <w:lvlJc w:val="left"/>
+      <w:pPr>
+        <w:ind w:left="3600" w:hanging="360"/>
+      </w:pPr>
+      <w:rPr>
+        <w:rFonts w:ascii="Courier New" w:hAnsi="Courier New" w:cs="Courier New" w:hint="default"/>
+      </w:rPr>
+    </w:lvl>
+    <w:lvl w:ilvl="5" w:tplc="08090005" w:tentative="1">
+      <w:start w:val="1"/>
+      <w:numFmt w:val="bullet"/>
+      <w:lvlText w:val=""/>
+      <w:lvlJc w:val="left"/>
+      <w:pPr>
+        <w:ind w:left="4320" w:hanging="360"/>
+      </w:pPr>
+      <w:rPr>
+        <w:rFonts w:ascii="Wingdings" w:hAnsi="Wingdings" w:hint="default"/>
+      </w:rPr>
+    </w:lvl>
+    <w:lvl w:ilvl="6" w:tplc="08090001" w:tentative="1">
+      <w:start w:val="1"/>
+      <w:numFmt w:val="bullet"/>
+      <w:lvlText w:val=""/>
+      <w:lvlJc w:val="left"/>
+      <w:pPr>
+        <w:ind w:left="5040" w:hanging="360"/>
+      </w:pPr>
+      <w:rPr>
+        <w:rFonts w:ascii="Symbol" w:hAnsi="Symbol" w:hint="default"/>
+      </w:rPr>
+    </w:lvl>
+    <w:lvl w:ilvl="7" w:tplc="08090003" w:tentative="1">
+      <w:start w:val="1"/>
+      <w:numFmt w:val="bullet"/>
+      <w:lvlText w:val="o"/>
+      <w:lvlJc w:val="left"/>
+      <w:pPr>
+        <w:ind w:left="5760" w:hanging="360"/>
+      </w:pPr>
+      <w:rPr>
+        <w:rFonts w:ascii="Courier New" w:hAnsi="Courier New" w:cs="Courier New" w:hint="default"/>
+      </w:rPr>
+    </w:lvl>
+    <w:lvl w:ilvl="8" w:tplc="08090005" w:tentative="1">
+      <w:start w:val="1"/>
+      <w:numFmt w:val="bullet"/>
+      <w:lvlText w:val=""/>
+      <w:lvlJc w:val="left"/>
+      <w:pPr>
+        <w:ind w:left="6480" w:hanging="360"/>
+      </w:pPr>
+      <w:rPr>
+        <w:rFonts w:ascii="Wingdings" w:hAnsi="Wingdings" w:hint="default"/>
+      </w:rPr>
+    </w:lvl>
+  </w:abstractNum>
+  <w:abstractNum w:abstractNumId="4" w15:restartNumberingAfterBreak="0">
     <w:nsid w:val="44FD71CB"/>
     <w:multiLevelType w:val="hybridMultilevel"/>
     <w:tmpl w:val="858CF486"/>
@@ -1528,7 +1662,7 @@
       </w:rPr>
     </w:lvl>
   </w:abstractNum>
-  <w:abstractNum w:abstractNumId="4" w15:restartNumberingAfterBreak="0">
+  <w:abstractNum w:abstractNumId="5" w15:restartNumberingAfterBreak="0">
     <w:nsid w:val="607C3CD4"/>
     <w:multiLevelType w:val="hybridMultilevel"/>
     <w:tmpl w:val="C5F60F78"/>
@@ -1614,7 +1748,7 @@
       </w:pPr>
     </w:lvl>
   </w:abstractNum>
-  <w:abstractNum w:abstractNumId="5" w15:restartNumberingAfterBreak="0">
+  <w:abstractNum w:abstractNumId="6" w15:restartNumberingAfterBreak="0">
     <w:nsid w:val="7C4828B4"/>
     <w:multiLevelType w:val="hybridMultilevel"/>
     <w:tmpl w:val="64187370"/>
@@ -1734,16 +1868,19 @@
     <w:abstractNumId w:val="1"/>
   </w:num>
   <w:num w:numId="3">
-    <w:abstractNumId w:val="4"/>
+    <w:abstractNumId w:val="5"/>
   </w:num>
   <w:num w:numId="4">
-    <w:abstractNumId w:val="3"/>
+    <w:abstractNumId w:val="4"/>
   </w:num>
   <w:num w:numId="5">
     <w:abstractNumId w:val="0"/>
   </w:num>
   <w:num w:numId="6">
-    <w:abstractNumId w:val="5"/>
+    <w:abstractNumId w:val="6"/>
+  </w:num>
+  <w:num w:numId="7">
+    <w:abstractNumId w:val="3"/>
   </w:num>
 </w:numbering>
 </file>

</xml_diff>

<commit_message>
Added 3D weave wizard exercise
</commit_message>
<xml_diff>
--- a/PurdueTexGen Workshop Agenda.docx
+++ b/PurdueTexGen Workshop Agenda.docx
@@ -737,23 +737,10 @@
           <w:sz w:val="28"/>
           <w:szCs w:val="28"/>
         </w:rPr>
-        <w:t xml:space="preserve">2D and 3D textiles using the automation provided by the weave </w:t>
-      </w:r>
-      <w:commentRangeStart w:id="3"/>
-      <w:r>
-        <w:rPr>
-          <w:sz w:val="28"/>
-          <w:szCs w:val="28"/>
-        </w:rPr>
-        <w:t>wizards</w:t>
-      </w:r>
-      <w:commentRangeEnd w:id="3"/>
-      <w:r>
-        <w:rPr>
-          <w:rStyle w:val="CommentReference"/>
-        </w:rPr>
-        <w:commentReference w:id="3"/>
-      </w:r>
+        <w:t>2D and 3D textiles using the automation provided by the weave wizards</w:t>
+      </w:r>
+      <w:bookmarkStart w:id="3" w:name="_GoBack"/>
+      <w:bookmarkEnd w:id="3"/>
       <w:r>
         <w:rPr>
           <w:sz w:val="28"/>
@@ -781,8 +768,26 @@
         </w:rPr>
         <w:t>2D weave exercise</w:t>
       </w:r>
-      <w:bookmarkStart w:id="4" w:name="_GoBack"/>
-      <w:bookmarkEnd w:id="4"/>
+    </w:p>
+    <w:p>
+      <w:pPr>
+        <w:pStyle w:val="ListParagraph"/>
+        <w:numPr>
+          <w:ilvl w:val="0"/>
+          <w:numId w:val="7"/>
+        </w:numPr>
+        <w:rPr>
+          <w:sz w:val="28"/>
+          <w:szCs w:val="28"/>
+        </w:rPr>
+      </w:pPr>
+      <w:r>
+        <w:rPr>
+          <w:sz w:val="28"/>
+          <w:szCs w:val="28"/>
+        </w:rPr>
+        <w:t>3D orthogonal weave exercise</w:t>
+      </w:r>
     </w:p>
     <w:p>
       <w:pPr>
@@ -905,7 +910,7 @@
         </w:rPr>
         <w:t xml:space="preserve">ntroduction to the </w:t>
       </w:r>
-      <w:commentRangeStart w:id="5"/>
+      <w:commentRangeStart w:id="4"/>
       <w:r>
         <w:rPr>
           <w:sz w:val="28"/>
@@ -913,12 +918,12 @@
         </w:rPr>
         <w:t>Python scripting API</w:t>
       </w:r>
-      <w:commentRangeEnd w:id="5"/>
+      <w:commentRangeEnd w:id="4"/>
       <w:r>
         <w:rPr>
           <w:rStyle w:val="CommentReference"/>
         </w:rPr>
-        <w:commentReference w:id="5"/>
+        <w:commentReference w:id="4"/>
       </w:r>
     </w:p>
     <w:p>
@@ -938,6 +943,7 @@
           <w:sz w:val="28"/>
           <w:szCs w:val="28"/>
         </w:rPr>
+        <w:lastRenderedPageBreak/>
         <w:t xml:space="preserve">How to </w:t>
       </w:r>
       <w:r>
@@ -988,7 +994,6 @@
           <w:sz w:val="28"/>
           <w:szCs w:val="28"/>
         </w:rPr>
-        <w:lastRenderedPageBreak/>
         <w:t>C</w:t>
       </w:r>
       <w:r>
@@ -1091,23 +1096,7 @@
       </w:r>
     </w:p>
   </w:comment>
-  <w:comment w:id="3" w:author="Louise Brown" w:date="2019-10-11T15:56:00Z" w:initials="LB">
-    <w:p>
-      <w:pPr>
-        <w:pStyle w:val="CommentText"/>
-      </w:pPr>
-      <w:r>
-        <w:rPr>
-          <w:rStyle w:val="CommentReference"/>
-        </w:rPr>
-        <w:annotationRef/>
-      </w:r>
-      <w:r>
-        <w:t>Incorporate examples from book chapter</w:t>
-      </w:r>
-    </w:p>
-  </w:comment>
-  <w:comment w:id="5" w:author="Louise Brown" w:date="2019-10-11T15:37:00Z" w:initials="LB">
+  <w:comment w:id="4" w:author="Louise Brown" w:date="2019-10-11T15:37:00Z" w:initials="LB">
     <w:p>
       <w:pPr>
         <w:pStyle w:val="CommentText"/>
@@ -1144,7 +1133,6 @@
   <w15:commentEx w15:paraId="3891F57C" w15:done="0"/>
   <w15:commentEx w15:paraId="2BA7E2F6" w15:done="0"/>
   <w15:commentEx w15:paraId="34473441" w15:done="0"/>
-  <w15:commentEx w15:paraId="1EC42CD5" w15:done="0"/>
   <w15:commentEx w15:paraId="2AAC7469" w15:done="0"/>
 </w15:commentsEx>
 </file>

</xml_diff>

<commit_message>
Added yarn sections slide to Python section
</commit_message>
<xml_diff>
--- a/PurdueTexGen Workshop Agenda.docx
+++ b/PurdueTexGen Workshop Agenda.docx
@@ -417,6 +417,34 @@
     </w:p>
     <w:p>
       <w:pPr>
+        <w:pStyle w:val="ListParagraph"/>
+        <w:numPr>
+          <w:ilvl w:val="0"/>
+          <w:numId w:val="1"/>
+        </w:numPr>
+        <w:rPr>
+          <w:sz w:val="28"/>
+          <w:szCs w:val="28"/>
+        </w:rPr>
+      </w:pPr>
+      <w:commentRangeStart w:id="1"/>
+      <w:r>
+        <w:rPr>
+          <w:sz w:val="28"/>
+          <w:szCs w:val="28"/>
+        </w:rPr>
+        <w:t>Future developments</w:t>
+      </w:r>
+      <w:commentRangeEnd w:id="1"/>
+      <w:r>
+        <w:rPr>
+          <w:rStyle w:val="CommentReference"/>
+        </w:rPr>
+        <w:commentReference w:id="1"/>
+      </w:r>
+    </w:p>
+    <w:p>
+      <w:pPr>
         <w:rPr>
           <w:sz w:val="28"/>
           <w:szCs w:val="28"/>
@@ -429,7 +457,7 @@
         </w:rPr>
         <w:t>2</w:t>
       </w:r>
-      <w:commentRangeStart w:id="1"/>
+      <w:commentRangeStart w:id="2"/>
       <w:r>
         <w:rPr>
           <w:sz w:val="28"/>
@@ -460,12 +488,12 @@
         </w:rPr>
         <w:t xml:space="preserve"> as a pre-processor for generating textile models </w:t>
       </w:r>
-      <w:commentRangeEnd w:id="1"/>
+      <w:commentRangeEnd w:id="2"/>
       <w:r>
         <w:rPr>
           <w:rStyle w:val="CommentReference"/>
         </w:rPr>
-        <w:commentReference w:id="1"/>
+        <w:commentReference w:id="2"/>
       </w:r>
     </w:p>
     <w:p>
@@ -639,7 +667,7 @@
         </w:rPr>
         <w:t xml:space="preserve">. </w:t>
       </w:r>
-      <w:commentRangeStart w:id="2"/>
+      <w:commentRangeStart w:id="3"/>
       <w:proofErr w:type="spellStart"/>
       <w:r>
         <w:rPr>
@@ -672,12 +700,12 @@
         </w:rPr>
         <w:t xml:space="preserve"> </w:t>
       </w:r>
-      <w:commentRangeEnd w:id="2"/>
+      <w:commentRangeEnd w:id="3"/>
       <w:r>
         <w:rPr>
           <w:rStyle w:val="CommentReference"/>
         </w:rPr>
-        <w:commentReference w:id="2"/>
+        <w:commentReference w:id="3"/>
       </w:r>
       <w:r>
         <w:rPr>
@@ -737,16 +765,7 @@
           <w:sz w:val="28"/>
           <w:szCs w:val="28"/>
         </w:rPr>
-        <w:t>2D and 3D textiles using the automation provided by the weave wizards</w:t>
-      </w:r>
-      <w:bookmarkStart w:id="3" w:name="_GoBack"/>
-      <w:bookmarkEnd w:id="3"/>
-      <w:r>
-        <w:rPr>
-          <w:sz w:val="28"/>
-          <w:szCs w:val="28"/>
-        </w:rPr>
-        <w:t>.</w:t>
+        <w:t>2D and 3D textiles using the automation provided by the weave wizards.</w:t>
       </w:r>
     </w:p>
     <w:p>
@@ -788,20 +807,29 @@
         </w:rPr>
         <w:t>3D orthogonal weave exercise</w:t>
       </w:r>
-    </w:p>
-    <w:p>
-      <w:pPr>
-        <w:rPr>
-          <w:sz w:val="28"/>
-          <w:szCs w:val="28"/>
-        </w:rPr>
-      </w:pPr>
-      <w:r>
-        <w:rPr>
-          <w:sz w:val="28"/>
-          <w:szCs w:val="28"/>
-        </w:rPr>
-        <w:t xml:space="preserve">4. </w:t>
+      <w:bookmarkStart w:id="4" w:name="_GoBack"/>
+      <w:bookmarkEnd w:id="4"/>
+    </w:p>
+    <w:p>
+      <w:pPr>
+        <w:rPr>
+          <w:sz w:val="28"/>
+          <w:szCs w:val="28"/>
+        </w:rPr>
+      </w:pPr>
+      <w:r>
+        <w:rPr>
+          <w:sz w:val="28"/>
+          <w:szCs w:val="28"/>
+        </w:rPr>
+        <w:t>5</w:t>
+      </w:r>
+      <w:r>
+        <w:rPr>
+          <w:sz w:val="28"/>
+          <w:szCs w:val="28"/>
+        </w:rPr>
+        <w:t xml:space="preserve">. </w:t>
       </w:r>
       <w:r>
         <w:rPr>
@@ -844,7 +872,14 @@
           <w:sz w:val="28"/>
           <w:szCs w:val="28"/>
         </w:rPr>
-        <w:t xml:space="preserve">5. </w:t>
+        <w:t>6</w:t>
+      </w:r>
+      <w:r>
+        <w:rPr>
+          <w:sz w:val="28"/>
+          <w:szCs w:val="28"/>
+        </w:rPr>
+        <w:t xml:space="preserve">. </w:t>
       </w:r>
       <w:r>
         <w:rPr>
@@ -894,7 +929,14 @@
           <w:sz w:val="28"/>
           <w:szCs w:val="28"/>
         </w:rPr>
-        <w:t xml:space="preserve">6. </w:t>
+        <w:t>7</w:t>
+      </w:r>
+      <w:r>
+        <w:rPr>
+          <w:sz w:val="28"/>
+          <w:szCs w:val="28"/>
+        </w:rPr>
+        <w:t xml:space="preserve">. </w:t>
       </w:r>
       <w:r>
         <w:rPr>
@@ -910,7 +952,7 @@
         </w:rPr>
         <w:t xml:space="preserve">ntroduction to the </w:t>
       </w:r>
-      <w:commentRangeStart w:id="4"/>
+      <w:commentRangeStart w:id="5"/>
       <w:r>
         <w:rPr>
           <w:sz w:val="28"/>
@@ -918,12 +960,12 @@
         </w:rPr>
         <w:t>Python scripting API</w:t>
       </w:r>
-      <w:commentRangeEnd w:id="4"/>
+      <w:commentRangeEnd w:id="5"/>
       <w:r>
         <w:rPr>
           <w:rStyle w:val="CommentReference"/>
         </w:rPr>
-        <w:commentReference w:id="4"/>
+        <w:commentReference w:id="5"/>
       </w:r>
     </w:p>
     <w:p>
@@ -1032,7 +1074,7 @@
       </w:r>
     </w:p>
   </w:comment>
-  <w:comment w:id="1" w:author="Louise Brown" w:date="2019-10-11T15:45:00Z" w:initials="LB">
+  <w:comment w:id="1" w:author="Louise Brown" w:date="2019-10-23T10:45:00Z" w:initials="LB">
     <w:p>
       <w:pPr>
         <w:pStyle w:val="CommentText"/>
@@ -1044,6 +1086,38 @@
         <w:annotationRef/>
       </w:r>
       <w:r>
+        <w:t>Work out best place to put this</w:t>
+      </w:r>
+    </w:p>
+    <w:p>
+      <w:pPr>
+        <w:pStyle w:val="CommentText"/>
+      </w:pPr>
+      <w:r>
+        <w:t>Braiding</w:t>
+      </w:r>
+    </w:p>
+    <w:p>
+      <w:pPr>
+        <w:pStyle w:val="CommentText"/>
+      </w:pPr>
+      <w:r>
+        <w:t>Octree smoothing</w:t>
+      </w:r>
+    </w:p>
+  </w:comment>
+  <w:comment w:id="2" w:author="Louise Brown" w:date="2019-10-11T15:45:00Z" w:initials="LB">
+    <w:p>
+      <w:pPr>
+        <w:pStyle w:val="CommentText"/>
+      </w:pPr>
+      <w:r>
+        <w:rPr>
+          <w:rStyle w:val="CommentReference"/>
+        </w:rPr>
+        <w:annotationRef/>
+      </w:r>
+      <w:r>
         <w:t>Improve this section – change from simply existing conference presentations</w:t>
       </w:r>
     </w:p>
@@ -1080,7 +1154,7 @@
       </w:r>
     </w:p>
   </w:comment>
-  <w:comment w:id="2" w:author="Louise Brown" w:date="2019-10-11T15:36:00Z" w:initials="LB">
+  <w:comment w:id="3" w:author="Louise Brown" w:date="2019-10-11T15:36:00Z" w:initials="LB">
     <w:p>
       <w:pPr>
         <w:pStyle w:val="CommentText"/>
@@ -1096,7 +1170,7 @@
       </w:r>
     </w:p>
   </w:comment>
-  <w:comment w:id="4" w:author="Louise Brown" w:date="2019-10-11T15:37:00Z" w:initials="LB">
+  <w:comment w:id="5" w:author="Louise Brown" w:date="2019-10-11T15:37:00Z" w:initials="LB">
     <w:p>
       <w:pPr>
         <w:pStyle w:val="CommentText"/>
@@ -1131,6 +1205,7 @@
 <file path=word/commentsExtended.xml><?xml version="1.0" encoding="utf-8"?>
 <w15:commentsEx xmlns:wpc="http://schemas.microsoft.com/office/word/2010/wordprocessingCanvas" xmlns:cx="http://schemas.microsoft.com/office/drawing/2014/chartex" xmlns:cx1="http://schemas.microsoft.com/office/drawing/2015/9/8/chartex" xmlns:mc="http://schemas.openxmlformats.org/markup-compatibility/2006" xmlns:o="urn:schemas-microsoft-com:office:office" xmlns:r="http://schemas.openxmlformats.org/officeDocument/2006/relationships" xmlns:m="http://schemas.openxmlformats.org/officeDocument/2006/math" xmlns:v="urn:schemas-microsoft-com:vml" xmlns:wp14="http://schemas.microsoft.com/office/word/2010/wordprocessingDrawing" xmlns:wp="http://schemas.openxmlformats.org/drawingml/2006/wordprocessingDrawing" xmlns:w10="urn:schemas-microsoft-com:office:word" xmlns:w="http://schemas.openxmlformats.org/wordprocessingml/2006/main" xmlns:w14="http://schemas.microsoft.com/office/word/2010/wordml" xmlns:w15="http://schemas.microsoft.com/office/word/2012/wordml" xmlns:w16se="http://schemas.microsoft.com/office/word/2015/wordml/symex" xmlns:wpg="http://schemas.microsoft.com/office/word/2010/wordprocessingGroup" xmlns:wpi="http://schemas.microsoft.com/office/word/2010/wordprocessingInk" xmlns:wne="http://schemas.microsoft.com/office/word/2006/wordml" xmlns:wps="http://schemas.microsoft.com/office/word/2010/wordprocessingShape" mc:Ignorable="w14 w15 w16se wp14">
   <w15:commentEx w15:paraId="3891F57C" w15:done="0"/>
+  <w15:commentEx w15:paraId="61B5817E" w15:done="0"/>
   <w15:commentEx w15:paraId="2BA7E2F6" w15:done="0"/>
   <w15:commentEx w15:paraId="34473441" w15:done="0"/>
   <w15:commentEx w15:paraId="2AAC7469" w15:done="0"/>

</xml_diff>

<commit_message>
Added Python scripting exercise and extended Python editing
</commit_message>
<xml_diff>
--- a/PurdueTexGen Workshop Agenda.docx
+++ b/PurdueTexGen Workshop Agenda.docx
@@ -628,26 +628,6 @@
     </w:p>
     <w:p>
       <w:pPr>
-        <w:pStyle w:val="ListParagraph"/>
-        <w:numPr>
-          <w:ilvl w:val="0"/>
-          <w:numId w:val="4"/>
-        </w:numPr>
-        <w:rPr>
-          <w:sz w:val="28"/>
-          <w:szCs w:val="28"/>
-        </w:rPr>
-      </w:pPr>
-      <w:r>
-        <w:rPr>
-          <w:sz w:val="28"/>
-          <w:szCs w:val="28"/>
-        </w:rPr>
-        <w:t>Meshing functions and export</w:t>
-      </w:r>
-    </w:p>
-    <w:p>
-      <w:pPr>
         <w:rPr>
           <w:sz w:val="28"/>
           <w:szCs w:val="28"/>
@@ -807,22 +787,35 @@
         </w:rPr>
         <w:t>3D orthogonal weave exercise</w:t>
       </w:r>
-      <w:bookmarkStart w:id="4" w:name="_GoBack"/>
-      <w:bookmarkEnd w:id="4"/>
-    </w:p>
-    <w:p>
-      <w:pPr>
-        <w:rPr>
-          <w:sz w:val="28"/>
-          <w:szCs w:val="28"/>
-        </w:rPr>
-      </w:pPr>
-      <w:r>
-        <w:rPr>
-          <w:sz w:val="28"/>
-          <w:szCs w:val="28"/>
-        </w:rPr>
-        <w:t>5</w:t>
+    </w:p>
+    <w:p>
+      <w:pPr>
+        <w:rPr>
+          <w:sz w:val="28"/>
+          <w:szCs w:val="28"/>
+        </w:rPr>
+      </w:pPr>
+      <w:r>
+        <w:rPr>
+          <w:sz w:val="28"/>
+          <w:szCs w:val="28"/>
+        </w:rPr>
+        <w:t>5. Saving textiles, meshing and export options</w:t>
+      </w:r>
+    </w:p>
+    <w:p>
+      <w:pPr>
+        <w:rPr>
+          <w:sz w:val="28"/>
+          <w:szCs w:val="28"/>
+        </w:rPr>
+      </w:pPr>
+      <w:r>
+        <w:rPr>
+          <w:sz w:val="28"/>
+          <w:szCs w:val="28"/>
+        </w:rPr>
+        <w:t>6</w:t>
       </w:r>
       <w:r>
         <w:rPr>
@@ -836,43 +829,72 @@
           <w:sz w:val="28"/>
           <w:szCs w:val="28"/>
         </w:rPr>
-        <w:t>E</w:t>
-      </w:r>
-      <w:r>
-        <w:rPr>
-          <w:sz w:val="28"/>
-          <w:szCs w:val="28"/>
-        </w:rPr>
-        <w:t>dit</w:t>
-      </w:r>
-      <w:r>
-        <w:rPr>
-          <w:sz w:val="28"/>
-          <w:szCs w:val="28"/>
-        </w:rPr>
-        <w:t>ing</w:t>
-      </w:r>
-      <w:r>
-        <w:rPr>
-          <w:sz w:val="28"/>
-          <w:szCs w:val="28"/>
-        </w:rPr>
-        <w:t xml:space="preserve"> textiles using the graphical user interface (GUI).</w:t>
-      </w:r>
-    </w:p>
-    <w:p>
-      <w:pPr>
-        <w:rPr>
-          <w:sz w:val="28"/>
-          <w:szCs w:val="28"/>
-        </w:rPr>
-      </w:pPr>
-      <w:r>
-        <w:rPr>
-          <w:sz w:val="28"/>
-          <w:szCs w:val="28"/>
-        </w:rPr>
-        <w:t>6</w:t>
+        <w:t>Creating</w:t>
+      </w:r>
+      <w:r>
+        <w:rPr>
+          <w:sz w:val="28"/>
+          <w:szCs w:val="28"/>
+        </w:rPr>
+        <w:t xml:space="preserve"> </w:t>
+      </w:r>
+      <w:r>
+        <w:rPr>
+          <w:sz w:val="28"/>
+          <w:szCs w:val="28"/>
+        </w:rPr>
+        <w:t xml:space="preserve">custom textiles </w:t>
+      </w:r>
+      <w:r>
+        <w:rPr>
+          <w:sz w:val="28"/>
+          <w:szCs w:val="28"/>
+        </w:rPr>
+        <w:t>using</w:t>
+      </w:r>
+      <w:r>
+        <w:rPr>
+          <w:sz w:val="28"/>
+          <w:szCs w:val="28"/>
+        </w:rPr>
+        <w:t xml:space="preserve"> the GUI.</w:t>
+      </w:r>
+    </w:p>
+    <w:p>
+      <w:pPr>
+        <w:rPr>
+          <w:sz w:val="28"/>
+          <w:szCs w:val="28"/>
+        </w:rPr>
+      </w:pPr>
+      <w:r>
+        <w:rPr>
+          <w:sz w:val="28"/>
+          <w:szCs w:val="28"/>
+        </w:rPr>
+        <w:t xml:space="preserve">7. </w:t>
+      </w:r>
+      <w:r>
+        <w:rPr>
+          <w:sz w:val="28"/>
+          <w:szCs w:val="28"/>
+        </w:rPr>
+        <w:t>Editing textiles using the graphical user interface (GUI).</w:t>
+      </w:r>
+    </w:p>
+    <w:p>
+      <w:pPr>
+        <w:rPr>
+          <w:sz w:val="28"/>
+          <w:szCs w:val="28"/>
+        </w:rPr>
+      </w:pPr>
+      <w:r>
+        <w:rPr>
+          <w:sz w:val="28"/>
+          <w:szCs w:val="28"/>
+        </w:rPr>
+        <w:t>8</w:t>
       </w:r>
       <w:r>
         <w:rPr>
@@ -886,63 +908,6 @@
           <w:sz w:val="28"/>
           <w:szCs w:val="28"/>
         </w:rPr>
-        <w:t>Creating</w:t>
-      </w:r>
-      <w:r>
-        <w:rPr>
-          <w:sz w:val="28"/>
-          <w:szCs w:val="28"/>
-        </w:rPr>
-        <w:t xml:space="preserve"> </w:t>
-      </w:r>
-      <w:r>
-        <w:rPr>
-          <w:sz w:val="28"/>
-          <w:szCs w:val="28"/>
-        </w:rPr>
-        <w:t xml:space="preserve">custom textiles </w:t>
-      </w:r>
-      <w:r>
-        <w:rPr>
-          <w:sz w:val="28"/>
-          <w:szCs w:val="28"/>
-        </w:rPr>
-        <w:t>using</w:t>
-      </w:r>
-      <w:r>
-        <w:rPr>
-          <w:sz w:val="28"/>
-          <w:szCs w:val="28"/>
-        </w:rPr>
-        <w:t xml:space="preserve"> the GUI.</w:t>
-      </w:r>
-    </w:p>
-    <w:p>
-      <w:pPr>
-        <w:rPr>
-          <w:sz w:val="28"/>
-          <w:szCs w:val="28"/>
-        </w:rPr>
-      </w:pPr>
-      <w:r>
-        <w:rPr>
-          <w:sz w:val="28"/>
-          <w:szCs w:val="28"/>
-        </w:rPr>
-        <w:t>7</w:t>
-      </w:r>
-      <w:r>
-        <w:rPr>
-          <w:sz w:val="28"/>
-          <w:szCs w:val="28"/>
-        </w:rPr>
-        <w:t xml:space="preserve">. </w:t>
-      </w:r>
-      <w:r>
-        <w:rPr>
-          <w:sz w:val="28"/>
-          <w:szCs w:val="28"/>
-        </w:rPr>
         <w:t>I</w:t>
       </w:r>
       <w:r>
@@ -950,22 +915,7 @@
           <w:sz w:val="28"/>
           <w:szCs w:val="28"/>
         </w:rPr>
-        <w:t xml:space="preserve">ntroduction to the </w:t>
-      </w:r>
-      <w:commentRangeStart w:id="5"/>
-      <w:r>
-        <w:rPr>
-          <w:sz w:val="28"/>
-          <w:szCs w:val="28"/>
-        </w:rPr>
-        <w:t>Python scripting API</w:t>
-      </w:r>
-      <w:commentRangeEnd w:id="5"/>
-      <w:r>
-        <w:rPr>
-          <w:rStyle w:val="CommentReference"/>
-        </w:rPr>
-        <w:commentReference w:id="5"/>
+        <w:t>ntroduction to the Python scripting API</w:t>
       </w:r>
     </w:p>
     <w:p>
@@ -986,37 +936,14 @@
           <w:szCs w:val="28"/>
         </w:rPr>
         <w:lastRenderedPageBreak/>
-        <w:t xml:space="preserve">How to </w:t>
-      </w:r>
-      <w:r>
-        <w:rPr>
-          <w:sz w:val="28"/>
-          <w:szCs w:val="28"/>
-        </w:rPr>
-        <w:t xml:space="preserve">use Python commands to </w:t>
-      </w:r>
-      <w:r>
-        <w:rPr>
-          <w:sz w:val="28"/>
-          <w:szCs w:val="28"/>
-        </w:rPr>
-        <w:t xml:space="preserve">edit models from the </w:t>
-      </w:r>
-      <w:proofErr w:type="spellStart"/>
-      <w:r>
-        <w:rPr>
-          <w:sz w:val="28"/>
-          <w:szCs w:val="28"/>
-        </w:rPr>
-        <w:t>TexGen</w:t>
-      </w:r>
-      <w:proofErr w:type="spellEnd"/>
-      <w:r>
-        <w:rPr>
-          <w:sz w:val="28"/>
-          <w:szCs w:val="28"/>
-        </w:rPr>
-        <w:t xml:space="preserve"> Python console</w:t>
+        <w:t>C</w:t>
+      </w:r>
+      <w:r>
+        <w:rPr>
+          <w:sz w:val="28"/>
+          <w:szCs w:val="28"/>
+        </w:rPr>
+        <w:t>reating scripts for custom textiles</w:t>
       </w:r>
     </w:p>
     <w:p>
@@ -1036,15 +963,97 @@
           <w:sz w:val="28"/>
           <w:szCs w:val="28"/>
         </w:rPr>
-        <w:t>C</w:t>
-      </w:r>
-      <w:r>
-        <w:rPr>
-          <w:sz w:val="28"/>
-          <w:szCs w:val="28"/>
-        </w:rPr>
-        <w:t>reating scripts for custom textiles</w:t>
-      </w:r>
+        <w:t>Scripting exercise</w:t>
+      </w:r>
+    </w:p>
+    <w:p>
+      <w:pPr>
+        <w:pStyle w:val="ListParagraph"/>
+        <w:numPr>
+          <w:ilvl w:val="0"/>
+          <w:numId w:val="6"/>
+        </w:numPr>
+        <w:rPr>
+          <w:sz w:val="28"/>
+          <w:szCs w:val="28"/>
+        </w:rPr>
+      </w:pPr>
+      <w:r>
+        <w:rPr>
+          <w:sz w:val="28"/>
+          <w:szCs w:val="28"/>
+        </w:rPr>
+        <w:t>Scripts using weave classes</w:t>
+      </w:r>
+    </w:p>
+    <w:p>
+      <w:pPr>
+        <w:pStyle w:val="ListParagraph"/>
+        <w:numPr>
+          <w:ilvl w:val="0"/>
+          <w:numId w:val="6"/>
+        </w:numPr>
+        <w:rPr>
+          <w:sz w:val="28"/>
+          <w:szCs w:val="28"/>
+        </w:rPr>
+      </w:pPr>
+      <w:r>
+        <w:rPr>
+          <w:sz w:val="28"/>
+          <w:szCs w:val="28"/>
+        </w:rPr>
+        <w:t>Other textile types</w:t>
+      </w:r>
+    </w:p>
+    <w:p>
+      <w:pPr>
+        <w:rPr>
+          <w:sz w:val="28"/>
+          <w:szCs w:val="28"/>
+        </w:rPr>
+      </w:pPr>
+      <w:r>
+        <w:rPr>
+          <w:sz w:val="28"/>
+          <w:szCs w:val="28"/>
+        </w:rPr>
+        <w:t xml:space="preserve">9. </w:t>
+      </w:r>
+      <w:r>
+        <w:rPr>
+          <w:sz w:val="28"/>
+          <w:szCs w:val="28"/>
+        </w:rPr>
+        <w:t xml:space="preserve">How to use Python commands to edit models from the </w:t>
+      </w:r>
+      <w:proofErr w:type="spellStart"/>
+      <w:r>
+        <w:rPr>
+          <w:sz w:val="28"/>
+          <w:szCs w:val="28"/>
+        </w:rPr>
+        <w:t>TexGen</w:t>
+      </w:r>
+      <w:proofErr w:type="spellEnd"/>
+      <w:r>
+        <w:rPr>
+          <w:sz w:val="28"/>
+          <w:szCs w:val="28"/>
+        </w:rPr>
+        <w:t xml:space="preserve"> Python console</w:t>
+      </w:r>
+    </w:p>
+    <w:p>
+      <w:pPr>
+        <w:pStyle w:val="ListParagraph"/>
+        <w:rPr>
+          <w:sz w:val="28"/>
+          <w:szCs w:val="28"/>
+        </w:rPr>
+      </w:pPr>
+      <w:bookmarkStart w:id="4" w:name="_GoBack"/>
+      <w:bookmarkEnd w:id="4"/>
     </w:p>
     <w:sectPr>
       <w:pgSz w:w="11906" w:h="16838"/>
@@ -1170,35 +1179,6 @@
       </w:r>
     </w:p>
   </w:comment>
-  <w:comment w:id="5" w:author="Louise Brown" w:date="2019-10-11T15:37:00Z" w:initials="LB">
-    <w:p>
-      <w:pPr>
-        <w:pStyle w:val="CommentText"/>
-      </w:pPr>
-      <w:r>
-        <w:rPr>
-          <w:rStyle w:val="CommentReference"/>
-        </w:rPr>
-        <w:annotationRef/>
-      </w:r>
-      <w:r>
-        <w:t>Increase what’s covered?</w:t>
-      </w:r>
-    </w:p>
-    <w:p>
-      <w:pPr>
-        <w:pStyle w:val="CommentText"/>
-      </w:pPr>
-      <w:r>
-        <w:t xml:space="preserve">Extracting sections </w:t>
-      </w:r>
-      <w:proofErr w:type="spellStart"/>
-      <w:r>
-        <w:t>eg</w:t>
-      </w:r>
-      <w:proofErr w:type="spellEnd"/>
-    </w:p>
-  </w:comment>
 </w:comments>
 </file>
 
@@ -1208,7 +1188,6 @@
   <w15:commentEx w15:paraId="61B5817E" w15:done="0"/>
   <w15:commentEx w15:paraId="2BA7E2F6" w15:done="0"/>
   <w15:commentEx w15:paraId="34473441" w15:done="0"/>
-  <w15:commentEx w15:paraId="2AAC7469" w15:done="0"/>
 </w15:commentsEx>
 </file>
 

</xml_diff>

<commit_message>
Added layered and rotated textiles + general rearrangement
</commit_message>
<xml_diff>
--- a/PurdueTexGen Workshop Agenda.docx
+++ b/PurdueTexGen Workshop Agenda.docx
@@ -95,33 +95,23 @@
           <w:sz w:val="28"/>
           <w:szCs w:val="28"/>
         </w:rPr>
-        <w:t xml:space="preserve"> </w:t>
-      </w:r>
-      <w:proofErr w:type="spellStart"/>
+        <w:t xml:space="preserve"> University</w:t>
+      </w:r>
       <w:r>
         <w:rPr>
           <w:b/>
           <w:sz w:val="28"/>
           <w:szCs w:val="28"/>
         </w:rPr>
-        <w:t>TexGen</w:t>
-      </w:r>
-      <w:proofErr w:type="spellEnd"/>
+        <w:t xml:space="preserve"> TexGen Workshop </w:t>
+      </w:r>
       <w:r>
         <w:rPr>
           <w:b/>
           <w:sz w:val="28"/>
           <w:szCs w:val="28"/>
         </w:rPr>
-        <w:t xml:space="preserve"> Workshop </w:t>
-      </w:r>
-      <w:r>
-        <w:rPr>
-          <w:b/>
-          <w:sz w:val="28"/>
-          <w:szCs w:val="28"/>
-        </w:rPr>
-        <w:t>Preliminary Agenda</w:t>
+        <w:t>Agenda</w:t>
       </w:r>
     </w:p>
     <w:p>
@@ -200,32 +190,10 @@
           <w:sz w:val="28"/>
           <w:szCs w:val="28"/>
         </w:rPr>
-        <w:t xml:space="preserve">General overview of the </w:t>
-      </w:r>
-      <w:commentRangeStart w:id="0"/>
-      <w:proofErr w:type="spellStart"/>
-      <w:r>
-        <w:rPr>
-          <w:sz w:val="28"/>
-          <w:szCs w:val="28"/>
-        </w:rPr>
-        <w:t>TexGen</w:t>
-      </w:r>
-      <w:proofErr w:type="spellEnd"/>
-      <w:r>
-        <w:rPr>
-          <w:sz w:val="28"/>
-          <w:szCs w:val="28"/>
-        </w:rPr>
-        <w:t xml:space="preserve"> project</w:t>
-      </w:r>
-      <w:commentRangeEnd w:id="0"/>
-      <w:r>
-        <w:rPr>
-          <w:rStyle w:val="CommentReference"/>
-        </w:rPr>
-        <w:commentReference w:id="0"/>
-      </w:r>
+        <w:t>General overview of the TexGen project</w:t>
+      </w:r>
+      <w:bookmarkStart w:id="0" w:name="_GoBack"/>
+      <w:bookmarkEnd w:id="0"/>
     </w:p>
     <w:p>
       <w:pPr>
@@ -244,17 +212,8 @@
           <w:sz w:val="28"/>
           <w:szCs w:val="28"/>
         </w:rPr>
-        <w:t xml:space="preserve">Downloading </w:t>
-      </w:r>
-      <w:proofErr w:type="spellStart"/>
-      <w:r>
-        <w:rPr>
-          <w:sz w:val="28"/>
-          <w:szCs w:val="28"/>
-        </w:rPr>
-        <w:t>TexGen</w:t>
-      </w:r>
-      <w:proofErr w:type="spellEnd"/>
+        <w:t>Downloading TexGen</w:t>
+      </w:r>
       <w:r>
         <w:rPr>
           <w:sz w:val="28"/>
@@ -376,23 +335,7 @@
           <w:sz w:val="28"/>
           <w:szCs w:val="28"/>
         </w:rPr>
-        <w:t xml:space="preserve">Overview of where </w:t>
-      </w:r>
-      <w:proofErr w:type="spellStart"/>
-      <w:r>
-        <w:rPr>
-          <w:sz w:val="28"/>
-          <w:szCs w:val="28"/>
-        </w:rPr>
-        <w:t>TexGen</w:t>
-      </w:r>
-      <w:proofErr w:type="spellEnd"/>
-      <w:r>
-        <w:rPr>
-          <w:sz w:val="28"/>
-          <w:szCs w:val="28"/>
-        </w:rPr>
-        <w:t xml:space="preserve"> fits into the multi-scale modelling process</w:t>
+        <w:t>Overview of where TexGen fits into the multi-scale modelling process</w:t>
       </w:r>
     </w:p>
     <w:p>
@@ -417,83 +360,24 @@
     </w:p>
     <w:p>
       <w:pPr>
-        <w:pStyle w:val="ListParagraph"/>
-        <w:numPr>
-          <w:ilvl w:val="0"/>
-          <w:numId w:val="1"/>
-        </w:numPr>
-        <w:rPr>
-          <w:sz w:val="28"/>
-          <w:szCs w:val="28"/>
-        </w:rPr>
-      </w:pPr>
-      <w:commentRangeStart w:id="1"/>
-      <w:r>
-        <w:rPr>
-          <w:sz w:val="28"/>
-          <w:szCs w:val="28"/>
-        </w:rPr>
-        <w:t>Future developments</w:t>
-      </w:r>
-      <w:commentRangeEnd w:id="1"/>
-      <w:r>
-        <w:rPr>
-          <w:rStyle w:val="CommentReference"/>
-        </w:rPr>
-        <w:commentReference w:id="1"/>
-      </w:r>
-    </w:p>
-    <w:p>
-      <w:pPr>
-        <w:rPr>
-          <w:sz w:val="28"/>
-          <w:szCs w:val="28"/>
-        </w:rPr>
-      </w:pPr>
-      <w:r>
-        <w:rPr>
-          <w:sz w:val="28"/>
-          <w:szCs w:val="28"/>
-        </w:rPr>
-        <w:t>2</w:t>
-      </w:r>
-      <w:commentRangeStart w:id="2"/>
-      <w:r>
-        <w:rPr>
-          <w:sz w:val="28"/>
-          <w:szCs w:val="28"/>
-        </w:rPr>
-        <w:t xml:space="preserve">. </w:t>
-      </w:r>
-      <w:r>
-        <w:rPr>
-          <w:sz w:val="28"/>
-          <w:szCs w:val="28"/>
-        </w:rPr>
-        <w:t xml:space="preserve">An overview of the use of </w:t>
-      </w:r>
-      <w:proofErr w:type="spellStart"/>
-      <w:r>
-        <w:rPr>
-          <w:sz w:val="28"/>
-          <w:szCs w:val="28"/>
-        </w:rPr>
-        <w:t>TexGen</w:t>
-      </w:r>
-      <w:proofErr w:type="spellEnd"/>
-      <w:r>
-        <w:rPr>
-          <w:sz w:val="28"/>
-          <w:szCs w:val="28"/>
-        </w:rPr>
-        <w:t xml:space="preserve"> as a pre-processor for generating textile models </w:t>
-      </w:r>
-      <w:commentRangeEnd w:id="2"/>
-      <w:r>
-        <w:rPr>
-          <w:rStyle w:val="CommentReference"/>
-        </w:rPr>
-        <w:commentReference w:id="2"/>
+        <w:rPr>
+          <w:sz w:val="28"/>
+          <w:szCs w:val="28"/>
+        </w:rPr>
+      </w:pPr>
+      <w:r>
+        <w:rPr>
+          <w:sz w:val="28"/>
+          <w:szCs w:val="28"/>
+        </w:rPr>
+        <w:t xml:space="preserve">2. </w:t>
+      </w:r>
+      <w:r>
+        <w:rPr>
+          <w:sz w:val="28"/>
+          <w:szCs w:val="28"/>
+        </w:rPr>
+        <w:t xml:space="preserve">An overview of the use of TexGen as a pre-processor for generating textile models </w:t>
       </w:r>
     </w:p>
     <w:p>
@@ -647,84 +531,49 @@
         </w:rPr>
         <w:t xml:space="preserve">. </w:t>
       </w:r>
-      <w:commentRangeStart w:id="3"/>
-      <w:proofErr w:type="spellStart"/>
-      <w:r>
-        <w:rPr>
-          <w:sz w:val="28"/>
-          <w:szCs w:val="28"/>
-        </w:rPr>
-        <w:t>TexGen</w:t>
-      </w:r>
-      <w:proofErr w:type="spellEnd"/>
-      <w:r>
-        <w:rPr>
-          <w:sz w:val="28"/>
-          <w:szCs w:val="28"/>
-        </w:rPr>
-        <w:t xml:space="preserve"> modelling theory and how this relates to the creation of </w:t>
-      </w:r>
-      <w:proofErr w:type="spellStart"/>
-      <w:r>
-        <w:rPr>
-          <w:sz w:val="28"/>
-          <w:szCs w:val="28"/>
-        </w:rPr>
-        <w:t>TexGen</w:t>
-      </w:r>
-      <w:proofErr w:type="spellEnd"/>
-      <w:r>
-        <w:rPr>
-          <w:sz w:val="28"/>
-          <w:szCs w:val="28"/>
-        </w:rPr>
-        <w:t xml:space="preserve"> </w:t>
-      </w:r>
-      <w:commentRangeEnd w:id="3"/>
-      <w:r>
-        <w:rPr>
-          <w:rStyle w:val="CommentReference"/>
-        </w:rPr>
-        <w:commentReference w:id="3"/>
-      </w:r>
-      <w:r>
-        <w:rPr>
-          <w:sz w:val="28"/>
-          <w:szCs w:val="28"/>
-        </w:rPr>
-        <w:t>models both using the graphical user interface (GUI) and Python scripting.</w:t>
-      </w:r>
-    </w:p>
-    <w:p>
-      <w:pPr>
-        <w:rPr>
-          <w:sz w:val="28"/>
-          <w:szCs w:val="28"/>
-          <w:u w:val="single"/>
-        </w:rPr>
-      </w:pPr>
-      <w:r>
-        <w:rPr>
-          <w:sz w:val="28"/>
-          <w:szCs w:val="28"/>
-          <w:u w:val="single"/>
-        </w:rPr>
-        <w:t>Afternoon Practical Session</w:t>
-      </w:r>
-    </w:p>
-    <w:p>
-      <w:pPr>
-        <w:rPr>
-          <w:sz w:val="28"/>
-          <w:szCs w:val="28"/>
-        </w:rPr>
-      </w:pPr>
-      <w:r>
-        <w:rPr>
-          <w:sz w:val="28"/>
-          <w:szCs w:val="28"/>
-        </w:rPr>
-        <w:t>4. G</w:t>
+      <w:r>
+        <w:rPr>
+          <w:sz w:val="28"/>
+          <w:szCs w:val="28"/>
+        </w:rPr>
+        <w:t>TexGen modelling theory and how this relates to the creation of TexGen models both using the graphical user interface (GUI) and Python scripting.</w:t>
+      </w:r>
+    </w:p>
+    <w:p>
+      <w:pPr>
+        <w:rPr>
+          <w:sz w:val="28"/>
+          <w:szCs w:val="28"/>
+        </w:rPr>
+      </w:pPr>
+      <w:r>
+        <w:rPr>
+          <w:sz w:val="28"/>
+          <w:szCs w:val="28"/>
+        </w:rPr>
+        <w:t>4. Overview of TexGen GUI</w:t>
+      </w:r>
+    </w:p>
+    <w:p>
+      <w:pPr>
+        <w:rPr>
+          <w:sz w:val="28"/>
+          <w:szCs w:val="28"/>
+        </w:rPr>
+      </w:pPr>
+      <w:r>
+        <w:rPr>
+          <w:sz w:val="28"/>
+          <w:szCs w:val="28"/>
+        </w:rPr>
+        <w:t xml:space="preserve">5. </w:t>
+      </w:r>
+      <w:r>
+        <w:rPr>
+          <w:sz w:val="28"/>
+          <w:szCs w:val="28"/>
+        </w:rPr>
+        <w:t>G</w:t>
       </w:r>
       <w:r>
         <w:rPr>
@@ -745,7 +594,28 @@
           <w:sz w:val="28"/>
           <w:szCs w:val="28"/>
         </w:rPr>
-        <w:t>2D and 3D textiles using the automation provided by the weave wizards.</w:t>
+        <w:t xml:space="preserve">2D, </w:t>
+      </w:r>
+      <w:r>
+        <w:rPr>
+          <w:sz w:val="28"/>
+          <w:szCs w:val="28"/>
+        </w:rPr>
+        <w:t xml:space="preserve">3D </w:t>
+      </w:r>
+      <w:r>
+        <w:rPr>
+          <w:sz w:val="28"/>
+          <w:szCs w:val="28"/>
+        </w:rPr>
+        <w:t xml:space="preserve">and layered </w:t>
+      </w:r>
+      <w:r>
+        <w:rPr>
+          <w:sz w:val="28"/>
+          <w:szCs w:val="28"/>
+        </w:rPr>
+        <w:t>textiles using the automation provided by the weave wizards.</w:t>
       </w:r>
     </w:p>
     <w:p>
@@ -770,6 +640,132 @@
     </w:p>
     <w:p>
       <w:pPr>
+        <w:rPr>
+          <w:sz w:val="28"/>
+          <w:szCs w:val="28"/>
+        </w:rPr>
+      </w:pPr>
+      <w:r>
+        <w:rPr>
+          <w:sz w:val="28"/>
+          <w:szCs w:val="28"/>
+        </w:rPr>
+        <w:t>6. Saving textiles.</w:t>
+      </w:r>
+    </w:p>
+    <w:p>
+      <w:pPr>
+        <w:rPr>
+          <w:sz w:val="28"/>
+          <w:szCs w:val="28"/>
+          <w:u w:val="single"/>
+        </w:rPr>
+      </w:pPr>
+      <w:r>
+        <w:rPr>
+          <w:sz w:val="28"/>
+          <w:szCs w:val="28"/>
+          <w:u w:val="single"/>
+        </w:rPr>
+        <w:t>Afternoon</w:t>
+      </w:r>
+    </w:p>
+    <w:p>
+      <w:pPr>
+        <w:rPr>
+          <w:sz w:val="28"/>
+          <w:szCs w:val="28"/>
+        </w:rPr>
+      </w:pPr>
+      <w:r>
+        <w:rPr>
+          <w:sz w:val="28"/>
+          <w:szCs w:val="28"/>
+        </w:rPr>
+        <w:t>7</w:t>
+      </w:r>
+      <w:r>
+        <w:rPr>
+          <w:sz w:val="28"/>
+          <w:szCs w:val="28"/>
+        </w:rPr>
+        <w:t xml:space="preserve">. </w:t>
+      </w:r>
+      <w:r>
+        <w:rPr>
+          <w:sz w:val="28"/>
+          <w:szCs w:val="28"/>
+        </w:rPr>
+        <w:t>Creating</w:t>
+      </w:r>
+      <w:r>
+        <w:rPr>
+          <w:sz w:val="28"/>
+          <w:szCs w:val="28"/>
+        </w:rPr>
+        <w:t xml:space="preserve"> </w:t>
+      </w:r>
+      <w:r>
+        <w:rPr>
+          <w:sz w:val="28"/>
+          <w:szCs w:val="28"/>
+        </w:rPr>
+        <w:t xml:space="preserve">custom textiles </w:t>
+      </w:r>
+      <w:r>
+        <w:rPr>
+          <w:sz w:val="28"/>
+          <w:szCs w:val="28"/>
+        </w:rPr>
+        <w:t>using</w:t>
+      </w:r>
+      <w:r>
+        <w:rPr>
+          <w:sz w:val="28"/>
+          <w:szCs w:val="28"/>
+        </w:rPr>
+        <w:t xml:space="preserve"> the GUI.</w:t>
+      </w:r>
+    </w:p>
+    <w:p>
+      <w:pPr>
+        <w:rPr>
+          <w:sz w:val="28"/>
+          <w:szCs w:val="28"/>
+        </w:rPr>
+      </w:pPr>
+      <w:r>
+        <w:rPr>
+          <w:sz w:val="28"/>
+          <w:szCs w:val="28"/>
+        </w:rPr>
+        <w:t>8</w:t>
+      </w:r>
+      <w:r>
+        <w:rPr>
+          <w:sz w:val="28"/>
+          <w:szCs w:val="28"/>
+        </w:rPr>
+        <w:t>. Editing textiles using the graphical user interface (GUI).</w:t>
+      </w:r>
+    </w:p>
+    <w:p>
+      <w:pPr>
+        <w:rPr>
+          <w:sz w:val="28"/>
+          <w:szCs w:val="28"/>
+        </w:rPr>
+      </w:pPr>
+      <w:r>
+        <w:rPr>
+          <w:sz w:val="28"/>
+          <w:szCs w:val="28"/>
+        </w:rPr>
+        <w:t>9. TexGen as a Pre-processor</w:t>
+      </w:r>
+    </w:p>
+    <w:p>
+      <w:pPr>
         <w:pStyle w:val="ListParagraph"/>
         <w:numPr>
           <w:ilvl w:val="0"/>
@@ -785,116 +781,71 @@
           <w:sz w:val="28"/>
           <w:szCs w:val="28"/>
         </w:rPr>
-        <w:t>3D orthogonal weave exercise</w:t>
-      </w:r>
-    </w:p>
-    <w:p>
-      <w:pPr>
-        <w:rPr>
-          <w:sz w:val="28"/>
-          <w:szCs w:val="28"/>
-        </w:rPr>
-      </w:pPr>
-      <w:r>
-        <w:rPr>
-          <w:sz w:val="28"/>
-          <w:szCs w:val="28"/>
-        </w:rPr>
-        <w:t>5. Saving textiles, meshing and export options</w:t>
-      </w:r>
-    </w:p>
-    <w:p>
-      <w:pPr>
-        <w:rPr>
-          <w:sz w:val="28"/>
-          <w:szCs w:val="28"/>
-        </w:rPr>
-      </w:pPr>
-      <w:r>
-        <w:rPr>
-          <w:sz w:val="28"/>
-          <w:szCs w:val="28"/>
-        </w:rPr>
-        <w:t>6</w:t>
-      </w:r>
-      <w:r>
-        <w:rPr>
-          <w:sz w:val="28"/>
-          <w:szCs w:val="28"/>
-        </w:rPr>
-        <w:t xml:space="preserve">. </w:t>
-      </w:r>
-      <w:r>
-        <w:rPr>
-          <w:sz w:val="28"/>
-          <w:szCs w:val="28"/>
-        </w:rPr>
-        <w:t>Creating</w:t>
-      </w:r>
-      <w:r>
-        <w:rPr>
-          <w:sz w:val="28"/>
-          <w:szCs w:val="28"/>
-        </w:rPr>
-        <w:t xml:space="preserve"> </w:t>
-      </w:r>
-      <w:r>
-        <w:rPr>
-          <w:sz w:val="28"/>
-          <w:szCs w:val="28"/>
-        </w:rPr>
-        <w:t xml:space="preserve">custom textiles </w:t>
-      </w:r>
-      <w:r>
-        <w:rPr>
-          <w:sz w:val="28"/>
-          <w:szCs w:val="28"/>
-        </w:rPr>
-        <w:t>using</w:t>
-      </w:r>
-      <w:r>
-        <w:rPr>
-          <w:sz w:val="28"/>
-          <w:szCs w:val="28"/>
-        </w:rPr>
-        <w:t xml:space="preserve"> the GUI.</w:t>
-      </w:r>
-    </w:p>
-    <w:p>
-      <w:pPr>
-        <w:rPr>
-          <w:sz w:val="28"/>
-          <w:szCs w:val="28"/>
-        </w:rPr>
-      </w:pPr>
-      <w:r>
-        <w:rPr>
-          <w:sz w:val="28"/>
-          <w:szCs w:val="28"/>
-        </w:rPr>
-        <w:t xml:space="preserve">7. </w:t>
-      </w:r>
-      <w:r>
-        <w:rPr>
-          <w:sz w:val="28"/>
-          <w:szCs w:val="28"/>
-        </w:rPr>
-        <w:t>Editing textiles using the graphical user interface (GUI).</w:t>
-      </w:r>
-    </w:p>
-    <w:p>
-      <w:pPr>
-        <w:rPr>
-          <w:sz w:val="28"/>
-          <w:szCs w:val="28"/>
-        </w:rPr>
-      </w:pPr>
-      <w:r>
-        <w:rPr>
-          <w:sz w:val="28"/>
-          <w:szCs w:val="28"/>
-        </w:rPr>
-        <w:t>8</w:t>
+        <w:lastRenderedPageBreak/>
+        <w:t>Meshing and export options</w:t>
+      </w:r>
+    </w:p>
+    <w:p>
+      <w:pPr>
+        <w:pStyle w:val="ListParagraph"/>
+        <w:numPr>
+          <w:ilvl w:val="0"/>
+          <w:numId w:val="7"/>
+        </w:numPr>
+        <w:rPr>
+          <w:sz w:val="28"/>
+          <w:szCs w:val="28"/>
+        </w:rPr>
+      </w:pPr>
+      <w:r>
+        <w:rPr>
+          <w:sz w:val="28"/>
+          <w:szCs w:val="28"/>
+        </w:rPr>
+        <w:t>Elastic analysis</w:t>
+      </w:r>
+    </w:p>
+    <w:p>
+      <w:pPr>
+        <w:pStyle w:val="ListParagraph"/>
+        <w:numPr>
+          <w:ilvl w:val="0"/>
+          <w:numId w:val="7"/>
+        </w:numPr>
+        <w:rPr>
+          <w:sz w:val="28"/>
+          <w:szCs w:val="28"/>
+        </w:rPr>
+      </w:pPr>
+      <w:r>
+        <w:rPr>
+          <w:sz w:val="28"/>
+          <w:szCs w:val="28"/>
+        </w:rPr>
+        <w:t>Flow simulation</w:t>
+      </w:r>
+    </w:p>
+    <w:p>
+      <w:pPr>
+        <w:rPr>
+          <w:sz w:val="28"/>
+          <w:szCs w:val="28"/>
+        </w:rPr>
+      </w:pPr>
+    </w:p>
+    <w:p>
+      <w:pPr>
+        <w:rPr>
+          <w:sz w:val="28"/>
+          <w:szCs w:val="28"/>
+        </w:rPr>
+      </w:pPr>
+      <w:r>
+        <w:rPr>
+          <w:sz w:val="28"/>
+          <w:szCs w:val="28"/>
+        </w:rPr>
+        <w:t>9</w:t>
       </w:r>
       <w:r>
         <w:rPr>
@@ -935,7 +886,6 @@
           <w:sz w:val="28"/>
           <w:szCs w:val="28"/>
         </w:rPr>
-        <w:lastRenderedPageBreak/>
         <w:t>C</w:t>
       </w:r>
       <w:r>
@@ -1025,23 +975,7 @@
           <w:sz w:val="28"/>
           <w:szCs w:val="28"/>
         </w:rPr>
-        <w:t xml:space="preserve">How to use Python commands to edit models from the </w:t>
-      </w:r>
-      <w:proofErr w:type="spellStart"/>
-      <w:r>
-        <w:rPr>
-          <w:sz w:val="28"/>
-          <w:szCs w:val="28"/>
-        </w:rPr>
-        <w:t>TexGen</w:t>
-      </w:r>
-      <w:proofErr w:type="spellEnd"/>
-      <w:r>
-        <w:rPr>
-          <w:sz w:val="28"/>
-          <w:szCs w:val="28"/>
-        </w:rPr>
-        <w:t xml:space="preserve"> Python console</w:t>
+        <w:t>How to use Python commands to edit models from the TexGen Python console</w:t>
       </w:r>
     </w:p>
     <w:p>
@@ -1052,8 +986,6 @@
           <w:szCs w:val="28"/>
         </w:rPr>
       </w:pPr>
-      <w:bookmarkStart w:id="4" w:name="_GoBack"/>
-      <w:bookmarkEnd w:id="4"/>
     </w:p>
     <w:sectPr>
       <w:pgSz w:w="11906" w:h="16838"/>
@@ -1065,132 +997,6 @@
 </w:document>
 </file>
 
-<file path=word/comments.xml><?xml version="1.0" encoding="utf-8"?>
-<w:comments xmlns:wpc="http://schemas.microsoft.com/office/word/2010/wordprocessingCanvas" xmlns:cx="http://schemas.microsoft.com/office/drawing/2014/chartex" xmlns:cx1="http://schemas.microsoft.com/office/drawing/2015/9/8/chartex" xmlns:mc="http://schemas.openxmlformats.org/markup-compatibility/2006" xmlns:o="urn:schemas-microsoft-com:office:office" xmlns:r="http://schemas.openxmlformats.org/officeDocument/2006/relationships" xmlns:m="http://schemas.openxmlformats.org/officeDocument/2006/math" xmlns:v="urn:schemas-microsoft-com:vml" xmlns:wp14="http://schemas.microsoft.com/office/word/2010/wordprocessingDrawing" xmlns:wp="http://schemas.openxmlformats.org/drawingml/2006/wordprocessingDrawing" xmlns:w10="urn:schemas-microsoft-com:office:word" xmlns:w="http://schemas.openxmlformats.org/wordprocessingml/2006/main" xmlns:w14="http://schemas.microsoft.com/office/word/2010/wordml" xmlns:w15="http://schemas.microsoft.com/office/word/2012/wordml" xmlns:w16se="http://schemas.microsoft.com/office/word/2015/wordml/symex" xmlns:wpg="http://schemas.microsoft.com/office/word/2010/wordprocessingGroup" xmlns:wpi="http://schemas.microsoft.com/office/word/2010/wordprocessingInk" xmlns:wne="http://schemas.microsoft.com/office/word/2006/wordml" xmlns:wps="http://schemas.microsoft.com/office/word/2010/wordprocessingShape" mc:Ignorable="w14 w15 w16se wp14">
-  <w:comment w:id="0" w:author="Louise Brown" w:date="2019-10-11T15:59:00Z" w:initials="LB">
-    <w:p>
-      <w:pPr>
-        <w:pStyle w:val="CommentText"/>
-      </w:pPr>
-      <w:r>
-        <w:rPr>
-          <w:rStyle w:val="CommentReference"/>
-        </w:rPr>
-        <w:annotationRef/>
-      </w:r>
-      <w:r>
-        <w:t>Something on funding?</w:t>
-      </w:r>
-    </w:p>
-  </w:comment>
-  <w:comment w:id="1" w:author="Louise Brown" w:date="2019-10-23T10:45:00Z" w:initials="LB">
-    <w:p>
-      <w:pPr>
-        <w:pStyle w:val="CommentText"/>
-      </w:pPr>
-      <w:r>
-        <w:rPr>
-          <w:rStyle w:val="CommentReference"/>
-        </w:rPr>
-        <w:annotationRef/>
-      </w:r>
-      <w:r>
-        <w:t>Work out best place to put this</w:t>
-      </w:r>
-    </w:p>
-    <w:p>
-      <w:pPr>
-        <w:pStyle w:val="CommentText"/>
-      </w:pPr>
-      <w:r>
-        <w:t>Braiding</w:t>
-      </w:r>
-    </w:p>
-    <w:p>
-      <w:pPr>
-        <w:pStyle w:val="CommentText"/>
-      </w:pPr>
-      <w:r>
-        <w:t>Octree smoothing</w:t>
-      </w:r>
-    </w:p>
-  </w:comment>
-  <w:comment w:id="2" w:author="Louise Brown" w:date="2019-10-11T15:45:00Z" w:initials="LB">
-    <w:p>
-      <w:pPr>
-        <w:pStyle w:val="CommentText"/>
-      </w:pPr>
-      <w:r>
-        <w:rPr>
-          <w:rStyle w:val="CommentReference"/>
-        </w:rPr>
-        <w:annotationRef/>
-      </w:r>
-      <w:r>
-        <w:t>Improve this section – change from simply existing conference presentations</w:t>
-      </w:r>
-    </w:p>
-    <w:p>
-      <w:pPr>
-        <w:pStyle w:val="CommentText"/>
-      </w:pPr>
-      <w:r>
-        <w:t>Add something on optimisation</w:t>
-      </w:r>
-    </w:p>
-    <w:p>
-      <w:pPr>
-        <w:pStyle w:val="CommentText"/>
-      </w:pPr>
-      <w:r>
-        <w:t>Add T-piece</w:t>
-      </w:r>
-    </w:p>
-    <w:p>
-      <w:pPr>
-        <w:pStyle w:val="CommentText"/>
-      </w:pPr>
-      <w:r>
-        <w:t xml:space="preserve">Reference to </w:t>
-      </w:r>
-      <w:proofErr w:type="spellStart"/>
-      <w:r>
-        <w:t>CDMHub</w:t>
-      </w:r>
-      <w:proofErr w:type="spellEnd"/>
-      <w:r>
-        <w:t xml:space="preserve"> application?</w:t>
-      </w:r>
-    </w:p>
-  </w:comment>
-  <w:comment w:id="3" w:author="Louise Brown" w:date="2019-10-11T15:36:00Z" w:initials="LB">
-    <w:p>
-      <w:pPr>
-        <w:pStyle w:val="CommentText"/>
-      </w:pPr>
-      <w:r>
-        <w:rPr>
-          <w:rStyle w:val="CommentReference"/>
-        </w:rPr>
-        <w:annotationRef/>
-      </w:r>
-      <w:r>
-        <w:t>Could this be integrated with the creating textiles section?</w:t>
-      </w:r>
-    </w:p>
-  </w:comment>
-</w:comments>
-</file>
-
-<file path=word/commentsExtended.xml><?xml version="1.0" encoding="utf-8"?>
-<w15:commentsEx xmlns:wpc="http://schemas.microsoft.com/office/word/2010/wordprocessingCanvas" xmlns:cx="http://schemas.microsoft.com/office/drawing/2014/chartex" xmlns:cx1="http://schemas.microsoft.com/office/drawing/2015/9/8/chartex" xmlns:mc="http://schemas.openxmlformats.org/markup-compatibility/2006" xmlns:o="urn:schemas-microsoft-com:office:office" xmlns:r="http://schemas.openxmlformats.org/officeDocument/2006/relationships" xmlns:m="http://schemas.openxmlformats.org/officeDocument/2006/math" xmlns:v="urn:schemas-microsoft-com:vml" xmlns:wp14="http://schemas.microsoft.com/office/word/2010/wordprocessingDrawing" xmlns:wp="http://schemas.openxmlformats.org/drawingml/2006/wordprocessingDrawing" xmlns:w10="urn:schemas-microsoft-com:office:word" xmlns:w="http://schemas.openxmlformats.org/wordprocessingml/2006/main" xmlns:w14="http://schemas.microsoft.com/office/word/2010/wordml" xmlns:w15="http://schemas.microsoft.com/office/word/2012/wordml" xmlns:w16se="http://schemas.microsoft.com/office/word/2015/wordml/symex" xmlns:wpg="http://schemas.microsoft.com/office/word/2010/wordprocessingGroup" xmlns:wpi="http://schemas.microsoft.com/office/word/2010/wordprocessingInk" xmlns:wne="http://schemas.microsoft.com/office/word/2006/wordml" xmlns:wps="http://schemas.microsoft.com/office/word/2010/wordprocessingShape" mc:Ignorable="w14 w15 w16se wp14">
-  <w15:commentEx w15:paraId="3891F57C" w15:done="0"/>
-  <w15:commentEx w15:paraId="61B5817E" w15:done="0"/>
-  <w15:commentEx w15:paraId="2BA7E2F6" w15:done="0"/>
-  <w15:commentEx w15:paraId="34473441" w15:done="0"/>
-</w15:commentsEx>
-</file>
-
 <file path=word/numbering.xml><?xml version="1.0" encoding="utf-8"?>
 <w:numbering xmlns:wpc="http://schemas.microsoft.com/office/word/2010/wordprocessingCanvas" xmlns:cx="http://schemas.microsoft.com/office/drawing/2014/chartex" xmlns:cx1="http://schemas.microsoft.com/office/drawing/2015/9/8/chartex" xmlns:mc="http://schemas.openxmlformats.org/markup-compatibility/2006" xmlns:o="urn:schemas-microsoft-com:office:office" xmlns:r="http://schemas.openxmlformats.org/officeDocument/2006/relationships" xmlns:m="http://schemas.openxmlformats.org/officeDocument/2006/math" xmlns:v="urn:schemas-microsoft-com:vml" xmlns:wp14="http://schemas.microsoft.com/office/word/2010/wordprocessingDrawing" xmlns:wp="http://schemas.openxmlformats.org/drawingml/2006/wordprocessingDrawing" xmlns:w10="urn:schemas-microsoft-com:office:word" xmlns:w="http://schemas.openxmlformats.org/wordprocessingml/2006/main" xmlns:w14="http://schemas.microsoft.com/office/word/2010/wordml" xmlns:w15="http://schemas.microsoft.com/office/word/2012/wordml" xmlns:w16se="http://schemas.microsoft.com/office/word/2015/wordml/symex" xmlns:wpg="http://schemas.microsoft.com/office/word/2010/wordprocessingGroup" xmlns:wpi="http://schemas.microsoft.com/office/word/2010/wordprocessingInk" xmlns:wne="http://schemas.microsoft.com/office/word/2006/wordml" xmlns:wps="http://schemas.microsoft.com/office/word/2010/wordprocessingShape" mc:Ignorable="w14 w15 w16se wp14">
   <w:abstractNum w:abstractNumId="0" w15:restartNumberingAfterBreak="0">
@@ -1481,7 +1287,7 @@
   <w:abstractNum w:abstractNumId="3" w15:restartNumberingAfterBreak="0">
     <w:nsid w:val="41366434"/>
     <w:multiLevelType w:val="hybridMultilevel"/>
-    <w:tmpl w:val="E95C0750"/>
+    <w:tmpl w:val="E2FC7A9A"/>
     <w:lvl w:ilvl="0" w:tplc="08090001">
       <w:start w:val="1"/>
       <w:numFmt w:val="bullet"/>
@@ -1925,14 +1731,6 @@
     <w:abstractNumId w:val="3"/>
   </w:num>
 </w:numbering>
-</file>
-
-<file path=word/people.xml><?xml version="1.0" encoding="utf-8"?>
-<w15:people xmlns:wpc="http://schemas.microsoft.com/office/word/2010/wordprocessingCanvas" xmlns:cx="http://schemas.microsoft.com/office/drawing/2014/chartex" xmlns:cx1="http://schemas.microsoft.com/office/drawing/2015/9/8/chartex" xmlns:mc="http://schemas.openxmlformats.org/markup-compatibility/2006" xmlns:o="urn:schemas-microsoft-com:office:office" xmlns:r="http://schemas.openxmlformats.org/officeDocument/2006/relationships" xmlns:m="http://schemas.openxmlformats.org/officeDocument/2006/math" xmlns:v="urn:schemas-microsoft-com:vml" xmlns:wp14="http://schemas.microsoft.com/office/word/2010/wordprocessingDrawing" xmlns:wp="http://schemas.openxmlformats.org/drawingml/2006/wordprocessingDrawing" xmlns:w10="urn:schemas-microsoft-com:office:word" xmlns:w="http://schemas.openxmlformats.org/wordprocessingml/2006/main" xmlns:w14="http://schemas.microsoft.com/office/word/2010/wordml" xmlns:w15="http://schemas.microsoft.com/office/word/2012/wordml" xmlns:w16se="http://schemas.microsoft.com/office/word/2015/wordml/symex" xmlns:wpg="http://schemas.microsoft.com/office/word/2010/wordprocessingGroup" xmlns:wpi="http://schemas.microsoft.com/office/word/2010/wordprocessingInk" xmlns:wne="http://schemas.microsoft.com/office/word/2006/wordml" xmlns:wps="http://schemas.microsoft.com/office/word/2010/wordprocessingShape" mc:Ignorable="w14 w15 w16se wp14">
-  <w15:person w15:author="Louise Brown">
-    <w15:presenceInfo w15:providerId="AD" w15:userId="S-1-5-21-1664130791-3153540899-3044996548-212813"/>
-  </w15:person>
-</w15:people>
 </file>
 
 <file path=word/styles.xml><?xml version="1.0" encoding="utf-8"?>

</xml_diff>

<commit_message>
Minor updates to documents
</commit_message>
<xml_diff>
--- a/PurdueTexGen Workshop Agenda.docx
+++ b/PurdueTexGen Workshop Agenda.docx
@@ -103,14 +103,32 @@
           <w:sz w:val="28"/>
           <w:szCs w:val="28"/>
         </w:rPr>
-        <w:t xml:space="preserve"> TexGen Workshop </w:t>
-      </w:r>
+        <w:t xml:space="preserve"> </w:t>
+      </w:r>
+      <w:proofErr w:type="spellStart"/>
       <w:r>
         <w:rPr>
           <w:b/>
           <w:sz w:val="28"/>
           <w:szCs w:val="28"/>
         </w:rPr>
+        <w:t>TexGen</w:t>
+      </w:r>
+      <w:proofErr w:type="spellEnd"/>
+      <w:r>
+        <w:rPr>
+          <w:b/>
+          <w:sz w:val="28"/>
+          <w:szCs w:val="28"/>
+        </w:rPr>
+        <w:t xml:space="preserve"> Workshop </w:t>
+      </w:r>
+      <w:r>
+        <w:rPr>
+          <w:b/>
+          <w:sz w:val="28"/>
+          <w:szCs w:val="28"/>
+        </w:rPr>
         <w:t>Agenda</w:t>
       </w:r>
     </w:p>
@@ -190,10 +208,24 @@
           <w:sz w:val="28"/>
           <w:szCs w:val="28"/>
         </w:rPr>
-        <w:t>General overview of the TexGen project</w:t>
-      </w:r>
-      <w:bookmarkStart w:id="0" w:name="_GoBack"/>
-      <w:bookmarkEnd w:id="0"/>
+        <w:t xml:space="preserve">General overview of the </w:t>
+      </w:r>
+      <w:proofErr w:type="spellStart"/>
+      <w:r>
+        <w:rPr>
+          <w:sz w:val="28"/>
+          <w:szCs w:val="28"/>
+        </w:rPr>
+        <w:t>TexGen</w:t>
+      </w:r>
+      <w:proofErr w:type="spellEnd"/>
+      <w:r>
+        <w:rPr>
+          <w:sz w:val="28"/>
+          <w:szCs w:val="28"/>
+        </w:rPr>
+        <w:t xml:space="preserve"> project</w:t>
+      </w:r>
     </w:p>
     <w:p>
       <w:pPr>
@@ -212,8 +244,17 @@
           <w:sz w:val="28"/>
           <w:szCs w:val="28"/>
         </w:rPr>
-        <w:t>Downloading TexGen</w:t>
-      </w:r>
+        <w:t xml:space="preserve">Downloading </w:t>
+      </w:r>
+      <w:proofErr w:type="spellStart"/>
+      <w:r>
+        <w:rPr>
+          <w:sz w:val="28"/>
+          <w:szCs w:val="28"/>
+        </w:rPr>
+        <w:t>TexGen</w:t>
+      </w:r>
+      <w:proofErr w:type="spellEnd"/>
       <w:r>
         <w:rPr>
           <w:sz w:val="28"/>
@@ -335,7 +376,23 @@
           <w:sz w:val="28"/>
           <w:szCs w:val="28"/>
         </w:rPr>
-        <w:t>Overview of where TexGen fits into the multi-scale modelling process</w:t>
+        <w:t xml:space="preserve">Overview of where </w:t>
+      </w:r>
+      <w:proofErr w:type="spellStart"/>
+      <w:r>
+        <w:rPr>
+          <w:sz w:val="28"/>
+          <w:szCs w:val="28"/>
+        </w:rPr>
+        <w:t>TexGen</w:t>
+      </w:r>
+      <w:proofErr w:type="spellEnd"/>
+      <w:r>
+        <w:rPr>
+          <w:sz w:val="28"/>
+          <w:szCs w:val="28"/>
+        </w:rPr>
+        <w:t xml:space="preserve"> fits into the multi-scale modelling process</w:t>
       </w:r>
     </w:p>
     <w:p>
@@ -377,7 +434,23 @@
           <w:sz w:val="28"/>
           <w:szCs w:val="28"/>
         </w:rPr>
-        <w:t xml:space="preserve">An overview of the use of TexGen as a pre-processor for generating textile models </w:t>
+        <w:t xml:space="preserve">An overview of the use of </w:t>
+      </w:r>
+      <w:proofErr w:type="spellStart"/>
+      <w:r>
+        <w:rPr>
+          <w:sz w:val="28"/>
+          <w:szCs w:val="28"/>
+        </w:rPr>
+        <w:t>TexGen</w:t>
+      </w:r>
+      <w:proofErr w:type="spellEnd"/>
+      <w:r>
+        <w:rPr>
+          <w:sz w:val="28"/>
+          <w:szCs w:val="28"/>
+        </w:rPr>
+        <w:t xml:space="preserve"> as a pre-processor for generating textile models </w:t>
       </w:r>
     </w:p>
     <w:p>
@@ -512,6 +585,17 @@
     </w:p>
     <w:p>
       <w:pPr>
+        <w:pStyle w:val="ListParagraph"/>
+        <w:rPr>
+          <w:sz w:val="28"/>
+          <w:szCs w:val="28"/>
+        </w:rPr>
+      </w:pPr>
+    </w:p>
+    <w:p>
+      <w:pPr>
+        <w:pStyle w:val="ListParagraph"/>
+        <w:ind w:left="0"/>
         <w:rPr>
           <w:sz w:val="28"/>
           <w:szCs w:val="28"/>
@@ -529,51 +613,92 @@
           <w:sz w:val="28"/>
           <w:szCs w:val="28"/>
         </w:rPr>
+        <w:t xml:space="preserve">. Overview of </w:t>
+      </w:r>
+      <w:proofErr w:type="spellStart"/>
+      <w:r>
+        <w:rPr>
+          <w:sz w:val="28"/>
+          <w:szCs w:val="28"/>
+        </w:rPr>
+        <w:t>TexGen</w:t>
+      </w:r>
+      <w:proofErr w:type="spellEnd"/>
+      <w:r>
+        <w:rPr>
+          <w:sz w:val="28"/>
+          <w:szCs w:val="28"/>
+        </w:rPr>
+        <w:t xml:space="preserve"> GUI</w:t>
+      </w:r>
+    </w:p>
+    <w:p>
+      <w:pPr>
+        <w:rPr>
+          <w:sz w:val="28"/>
+          <w:szCs w:val="28"/>
+        </w:rPr>
+      </w:pPr>
+      <w:r>
+        <w:rPr>
+          <w:sz w:val="28"/>
+          <w:szCs w:val="28"/>
+        </w:rPr>
+        <w:t>4</w:t>
+      </w:r>
+      <w:r>
+        <w:rPr>
+          <w:sz w:val="28"/>
+          <w:szCs w:val="28"/>
+        </w:rPr>
         <w:t xml:space="preserve">. </w:t>
       </w:r>
-      <w:r>
-        <w:rPr>
-          <w:sz w:val="28"/>
-          <w:szCs w:val="28"/>
-        </w:rPr>
-        <w:t>TexGen modelling theory and how this relates to the creation of TexGen models both using the graphical user interface (GUI) and Python scripting.</w:t>
-      </w:r>
-    </w:p>
-    <w:p>
-      <w:pPr>
-        <w:rPr>
-          <w:sz w:val="28"/>
-          <w:szCs w:val="28"/>
-        </w:rPr>
-      </w:pPr>
-      <w:r>
-        <w:rPr>
-          <w:sz w:val="28"/>
-          <w:szCs w:val="28"/>
-        </w:rPr>
-        <w:t>4. Overview of TexGen GUI</w:t>
-      </w:r>
-    </w:p>
-    <w:p>
-      <w:pPr>
-        <w:rPr>
-          <w:sz w:val="28"/>
-          <w:szCs w:val="28"/>
-        </w:rPr>
-      </w:pPr>
-      <w:r>
-        <w:rPr>
-          <w:sz w:val="28"/>
-          <w:szCs w:val="28"/>
-        </w:rPr>
-        <w:t xml:space="preserve">5. </w:t>
-      </w:r>
-      <w:r>
-        <w:rPr>
-          <w:sz w:val="28"/>
-          <w:szCs w:val="28"/>
-        </w:rPr>
-        <w:t>G</w:t>
+      <w:proofErr w:type="spellStart"/>
+      <w:r>
+        <w:rPr>
+          <w:sz w:val="28"/>
+          <w:szCs w:val="28"/>
+        </w:rPr>
+        <w:t>TexGen</w:t>
+      </w:r>
+      <w:proofErr w:type="spellEnd"/>
+      <w:r>
+        <w:rPr>
+          <w:sz w:val="28"/>
+          <w:szCs w:val="28"/>
+        </w:rPr>
+        <w:t xml:space="preserve"> modelling theory and how this relates to the creation of </w:t>
+      </w:r>
+      <w:proofErr w:type="spellStart"/>
+      <w:r>
+        <w:rPr>
+          <w:sz w:val="28"/>
+          <w:szCs w:val="28"/>
+        </w:rPr>
+        <w:t>TexGen</w:t>
+      </w:r>
+      <w:proofErr w:type="spellEnd"/>
+      <w:r>
+        <w:rPr>
+          <w:sz w:val="28"/>
+          <w:szCs w:val="28"/>
+        </w:rPr>
+        <w:t xml:space="preserve"> models both using the graphical user interface (GUI) and Python scripting.</w:t>
+      </w:r>
+    </w:p>
+    <w:p>
+      <w:pPr>
+        <w:rPr>
+          <w:sz w:val="28"/>
+          <w:szCs w:val="28"/>
+        </w:rPr>
+      </w:pPr>
+      <w:r>
+        <w:rPr>
+          <w:sz w:val="28"/>
+          <w:szCs w:val="28"/>
+        </w:rPr>
+        <w:t>5. G</w:t>
       </w:r>
       <w:r>
         <w:rPr>
@@ -587,14 +712,7 @@
           <w:sz w:val="28"/>
           <w:szCs w:val="28"/>
         </w:rPr>
-        <w:t xml:space="preserve">on of </w:t>
-      </w:r>
-      <w:r>
-        <w:rPr>
-          <w:sz w:val="28"/>
-          <w:szCs w:val="28"/>
-        </w:rPr>
-        <w:t xml:space="preserve">2D, </w:t>
+        <w:t xml:space="preserve">on of 2D, </w:t>
       </w:r>
       <w:r>
         <w:rPr>
@@ -761,7 +879,23 @@
           <w:sz w:val="28"/>
           <w:szCs w:val="28"/>
         </w:rPr>
-        <w:t>9. TexGen as a Pre-processor</w:t>
+        <w:t xml:space="preserve">9. </w:t>
+      </w:r>
+      <w:proofErr w:type="spellStart"/>
+      <w:r>
+        <w:rPr>
+          <w:sz w:val="28"/>
+          <w:szCs w:val="28"/>
+        </w:rPr>
+        <w:t>TexGen</w:t>
+      </w:r>
+      <w:proofErr w:type="spellEnd"/>
+      <w:r>
+        <w:rPr>
+          <w:sz w:val="28"/>
+          <w:szCs w:val="28"/>
+        </w:rPr>
+        <w:t xml:space="preserve"> as a Pre-processor</w:t>
       </w:r>
     </w:p>
     <w:p>
@@ -845,7 +979,7 @@
           <w:sz w:val="28"/>
           <w:szCs w:val="28"/>
         </w:rPr>
-        <w:t>9</w:t>
+        <w:t>10</w:t>
       </w:r>
       <w:r>
         <w:rPr>
@@ -968,14 +1102,37 @@
           <w:sz w:val="28"/>
           <w:szCs w:val="28"/>
         </w:rPr>
-        <w:t xml:space="preserve">9. </w:t>
-      </w:r>
-      <w:r>
-        <w:rPr>
-          <w:sz w:val="28"/>
-          <w:szCs w:val="28"/>
-        </w:rPr>
-        <w:t>How to use Python commands to edit models from the TexGen Python console</w:t>
+        <w:t>11</w:t>
+      </w:r>
+      <w:r>
+        <w:rPr>
+          <w:sz w:val="28"/>
+          <w:szCs w:val="28"/>
+        </w:rPr>
+        <w:t xml:space="preserve">. </w:t>
+      </w:r>
+      <w:r>
+        <w:rPr>
+          <w:sz w:val="28"/>
+          <w:szCs w:val="28"/>
+        </w:rPr>
+        <w:t xml:space="preserve">How to use Python commands to edit models from the </w:t>
+      </w:r>
+      <w:proofErr w:type="spellStart"/>
+      <w:r>
+        <w:rPr>
+          <w:sz w:val="28"/>
+          <w:szCs w:val="28"/>
+        </w:rPr>
+        <w:t>TexGen</w:t>
+      </w:r>
+      <w:proofErr w:type="spellEnd"/>
+      <w:r>
+        <w:rPr>
+          <w:sz w:val="28"/>
+          <w:szCs w:val="28"/>
+        </w:rPr>
+        <w:t xml:space="preserve"> Python console</w:t>
       </w:r>
     </w:p>
     <w:p>
@@ -986,6 +1143,8 @@
           <w:szCs w:val="28"/>
         </w:rPr>
       </w:pPr>
+      <w:bookmarkStart w:id="0" w:name="_GoBack"/>
+      <w:bookmarkEnd w:id="0"/>
     </w:p>
     <w:sectPr>
       <w:pgSz w:w="11906" w:h="16838"/>

</xml_diff>